<commit_message>
Commit of Content/Patient Tracking System/Android_2.0/What's New Android 2.0.htm,Content/Patient Tracking System/iSO_2.0/What's New iSO 2.0.htm,Content/Resources/Images/Patient Tracking Mobile/What's new Android/~$ages_Android_2.0.docx,Content/Resources/Images/Patient Tracking Mobile/What's new Android/Images_Android_2.0.docx,Content/Resources/Images/Patient Tracking Mobile/What's new iSO/~$ages_iSO_2.0.docx,Content/Resources/Images/Patient Tracking Mobile/What's new iSO/Images_iSO_2.0.docx,Project/Targets/PTS - Android 2.0 - HC 4.6.fltar,Project/Targets/PTS - iOS 2.0 - HC 4.6.fltar
</commit_message>
<xml_diff>
--- a/Content/Resources/Images/Patient Tracking Mobile/What's new Android/Images_Android_2.0.docx
+++ b/Content/Resources/Images/Patient Tracking Mobile/What's new Android/Images_Android_2.0.docx
@@ -323,7 +323,7 @@
                                       </pic:cNvPicPr>
                                     </pic:nvPicPr>
                                     <pic:blipFill>
-                                      <a:blip r:embed="rId4">
+                                      <a:blip r:embed="rId5">
                                         <a:extLst>
                                           <a:ext uri="{28A0092B-C50C-407E-A947-70E740481C1C}">
                                             <a14:useLocalDpi xmlns:a14="http://schemas.microsoft.com/office/drawing/2010/main" val="0"/>
@@ -658,7 +658,7 @@
                                       </pic:cNvPicPr>
                                     </pic:nvPicPr>
                                     <pic:blipFill>
-                                      <a:blip r:embed="rId4">
+                                      <a:blip r:embed="rId5">
                                         <a:extLst>
                                           <a:ext uri="{28A0092B-C50C-407E-A947-70E740481C1C}">
                                             <a14:useLocalDpi xmlns:a14="http://schemas.microsoft.com/office/drawing/2010/main" val="0"/>
@@ -863,7 +863,7 @@
                                             </pic:cNvPicPr>
                                           </pic:nvPicPr>
                                           <pic:blipFill>
-                                            <a:blip r:embed="rId4">
+                                            <a:blip r:embed="rId5">
                                               <a:extLst>
                                                 <a:ext uri="{28A0092B-C50C-407E-A947-70E740481C1C}">
                                                   <a14:useLocalDpi xmlns:a14="http://schemas.microsoft.com/office/drawing/2010/main" val="0"/>
@@ -991,7 +991,7 @@
                                       </pic:cNvPicPr>
                                     </pic:nvPicPr>
                                     <pic:blipFill>
-                                      <a:blip r:embed="rId4">
+                                      <a:blip r:embed="rId5">
                                         <a:extLst>
                                           <a:ext uri="{28A0092B-C50C-407E-A947-70E740481C1C}">
                                             <a14:useLocalDpi xmlns:a14="http://schemas.microsoft.com/office/drawing/2010/main" val="0"/>
@@ -1198,7 +1198,7 @@
                                             </pic:cNvPicPr>
                                           </pic:nvPicPr>
                                           <pic:blipFill>
-                                            <a:blip r:embed="rId4">
+                                            <a:blip r:embed="rId5">
                                               <a:extLst>
                                                 <a:ext uri="{28A0092B-C50C-407E-A947-70E740481C1C}">
                                                   <a14:useLocalDpi xmlns:a14="http://schemas.microsoft.com/office/drawing/2010/main" val="0"/>
@@ -1328,7 +1328,7 @@
                                       </pic:cNvPicPr>
                                     </pic:nvPicPr>
                                     <pic:blipFill>
-                                      <a:blip r:embed="rId4">
+                                      <a:blip r:embed="rId5">
                                         <a:extLst>
                                           <a:ext uri="{28A0092B-C50C-407E-A947-70E740481C1C}">
                                             <a14:useLocalDpi xmlns:a14="http://schemas.microsoft.com/office/drawing/2010/main" val="0"/>
@@ -1534,7 +1534,7 @@
                                             </pic:cNvPicPr>
                                           </pic:nvPicPr>
                                           <pic:blipFill>
-                                            <a:blip r:embed="rId4">
+                                            <a:blip r:embed="rId5">
                                               <a:extLst>
                                                 <a:ext uri="{28A0092B-C50C-407E-A947-70E740481C1C}">
                                                   <a14:useLocalDpi xmlns:a14="http://schemas.microsoft.com/office/drawing/2010/main" val="0"/>
@@ -1663,7 +1663,7 @@
                                       </pic:cNvPicPr>
                                     </pic:nvPicPr>
                                     <pic:blipFill>
-                                      <a:blip r:embed="rId4">
+                                      <a:blip r:embed="rId5">
                                         <a:extLst>
                                           <a:ext uri="{28A0092B-C50C-407E-A947-70E740481C1C}">
                                             <a14:useLocalDpi xmlns:a14="http://schemas.microsoft.com/office/drawing/2010/main" val="0"/>
@@ -1869,7 +1869,7 @@
                                             </pic:cNvPicPr>
                                           </pic:nvPicPr>
                                           <pic:blipFill>
-                                            <a:blip r:embed="rId4">
+                                            <a:blip r:embed="rId5">
                                               <a:extLst>
                                                 <a:ext uri="{28A0092B-C50C-407E-A947-70E740481C1C}">
                                                   <a14:useLocalDpi xmlns:a14="http://schemas.microsoft.com/office/drawing/2010/main" val="0"/>
@@ -1998,7 +1998,7 @@
                                       </pic:cNvPicPr>
                                     </pic:nvPicPr>
                                     <pic:blipFill>
-                                      <a:blip r:embed="rId4">
+                                      <a:blip r:embed="rId5">
                                         <a:extLst>
                                           <a:ext uri="{28A0092B-C50C-407E-A947-70E740481C1C}">
                                             <a14:useLocalDpi xmlns:a14="http://schemas.microsoft.com/office/drawing/2010/main" val="0"/>
@@ -2333,7 +2333,7 @@
                                       </pic:cNvPicPr>
                                     </pic:nvPicPr>
                                     <pic:blipFill>
-                                      <a:blip r:embed="rId4">
+                                      <a:blip r:embed="rId5">
                                         <a:extLst>
                                           <a:ext uri="{28A0092B-C50C-407E-A947-70E740481C1C}">
                                             <a14:useLocalDpi xmlns:a14="http://schemas.microsoft.com/office/drawing/2010/main" val="0"/>
@@ -2540,7 +2540,7 @@
                                             </pic:cNvPicPr>
                                           </pic:nvPicPr>
                                           <pic:blipFill>
-                                            <a:blip r:embed="rId4">
+                                            <a:blip r:embed="rId5">
                                               <a:extLst>
                                                 <a:ext uri="{28A0092B-C50C-407E-A947-70E740481C1C}">
                                                   <a14:useLocalDpi xmlns:a14="http://schemas.microsoft.com/office/drawing/2010/main" val="0"/>
@@ -2669,7 +2669,7 @@
                                       </pic:cNvPicPr>
                                     </pic:nvPicPr>
                                     <pic:blipFill>
-                                      <a:blip r:embed="rId4">
+                                      <a:blip r:embed="rId5">
                                         <a:extLst>
                                           <a:ext uri="{28A0092B-C50C-407E-A947-70E740481C1C}">
                                             <a14:useLocalDpi xmlns:a14="http://schemas.microsoft.com/office/drawing/2010/main" val="0"/>
@@ -2875,7 +2875,7 @@
                                             </pic:cNvPicPr>
                                           </pic:nvPicPr>
                                           <pic:blipFill>
-                                            <a:blip r:embed="rId4">
+                                            <a:blip r:embed="rId5">
                                               <a:extLst>
                                                 <a:ext uri="{28A0092B-C50C-407E-A947-70E740481C1C}">
                                                   <a14:useLocalDpi xmlns:a14="http://schemas.microsoft.com/office/drawing/2010/main" val="0"/>
@@ -3004,7 +3004,7 @@
                                       </pic:cNvPicPr>
                                     </pic:nvPicPr>
                                     <pic:blipFill>
-                                      <a:blip r:embed="rId4">
+                                      <a:blip r:embed="rId5">
                                         <a:extLst>
                                           <a:ext uri="{28A0092B-C50C-407E-A947-70E740481C1C}">
                                             <a14:useLocalDpi xmlns:a14="http://schemas.microsoft.com/office/drawing/2010/main" val="0"/>
@@ -3300,6 +3300,80 @@
           <w:bCs/>
         </w:rPr>
       </w:pPr>
+      <w:r>
+        <w:rPr>
+          <w:b/>
+          <w:bCs/>
+          <w:noProof/>
+        </w:rPr>
+        <w:drawing>
+          <wp:anchor distT="0" distB="0" distL="114300" distR="114300" simplePos="0" relativeHeight="251726848" behindDoc="0" locked="0" layoutInCell="1" allowOverlap="1" wp14:anchorId="03CD494B" wp14:editId="063B628A">
+            <wp:simplePos x="0" y="0"/>
+            <wp:positionH relativeFrom="margin">
+              <wp:posOffset>4890977</wp:posOffset>
+            </wp:positionH>
+            <wp:positionV relativeFrom="paragraph">
+              <wp:posOffset>35154</wp:posOffset>
+            </wp:positionV>
+            <wp:extent cx="953770" cy="641985"/>
+            <wp:effectExtent l="0" t="209550" r="0" b="215265"/>
+            <wp:wrapNone/>
+            <wp:docPr id="2" name="Picture 2" descr="Shape, arrow&#10;&#10;Description automatically generated"/>
+            <wp:cNvGraphicFramePr>
+              <a:graphicFrameLocks xmlns:a="http://schemas.openxmlformats.org/drawingml/2006/main" noChangeAspect="1"/>
+            </wp:cNvGraphicFramePr>
+            <a:graphic xmlns:a="http://schemas.openxmlformats.org/drawingml/2006/main">
+              <a:graphicData uri="http://schemas.openxmlformats.org/drawingml/2006/picture">
+                <pic:pic xmlns:pic="http://schemas.openxmlformats.org/drawingml/2006/picture">
+                  <pic:nvPicPr>
+                    <pic:cNvPr id="1" name="Picture 1" descr="Shape, arrow&#10;&#10;Description automatically generated"/>
+                    <pic:cNvPicPr>
+                      <a:picLocks noChangeAspect="1" noChangeArrowheads="1"/>
+                    </pic:cNvPicPr>
+                  </pic:nvPicPr>
+                  <pic:blipFill>
+                    <a:blip r:embed="rId6" cstate="print">
+                      <a:extLst>
+                        <a:ext uri="{28A0092B-C50C-407E-A947-70E740481C1C}">
+                          <a14:useLocalDpi xmlns:a14="http://schemas.microsoft.com/office/drawing/2010/main" val="0"/>
+                        </a:ext>
+                      </a:extLst>
+                    </a:blip>
+                    <a:srcRect/>
+                    <a:stretch>
+                      <a:fillRect/>
+                    </a:stretch>
+                  </pic:blipFill>
+                  <pic:spPr bwMode="auto">
+                    <a:xfrm rot="12326783" flipH="1" flipV="1">
+                      <a:off x="0" y="0"/>
+                      <a:ext cx="953770" cy="641985"/>
+                    </a:xfrm>
+                    <a:prstGeom prst="rect">
+                      <a:avLst/>
+                    </a:prstGeom>
+                    <a:noFill/>
+                    <a:ln>
+                      <a:noFill/>
+                    </a:ln>
+                    <a:effectLst>
+                      <a:outerShdw blurRad="50800" dist="38100" dir="8100000" sx="103000" sy="103000" algn="tr" rotWithShape="0">
+                        <a:prstClr val="black"/>
+                      </a:outerShdw>
+                    </a:effectLst>
+                  </pic:spPr>
+                </pic:pic>
+              </a:graphicData>
+            </a:graphic>
+            <wp14:sizeRelH relativeFrom="margin">
+              <wp14:pctWidth>0</wp14:pctWidth>
+            </wp14:sizeRelH>
+            <wp14:sizeRelV relativeFrom="margin">
+              <wp14:pctHeight>0</wp14:pctHeight>
+            </wp14:sizeRelV>
+          </wp:anchor>
+        </w:drawing>
+      </w:r>
     </w:p>
     <w:p>
       <w:pPr>
@@ -3670,7 +3744,7 @@
                     </pic:cNvPicPr>
                   </pic:nvPicPr>
                   <pic:blipFill>
-                    <a:blip r:embed="rId5" cstate="print">
+                    <a:blip r:embed="rId6" cstate="print">
                       <a:extLst>
                         <a:ext uri="{28A0092B-C50C-407E-A947-70E740481C1C}">
                           <a14:useLocalDpi xmlns:a14="http://schemas.microsoft.com/office/drawing/2010/main" val="0"/>
@@ -3734,7 +3808,7 @@
                     </pic:cNvPicPr>
                   </pic:nvPicPr>
                   <pic:blipFill>
-                    <a:blip r:embed="rId6" cstate="print">
+                    <a:blip r:embed="rId7" cstate="print">
                       <a:extLst>
                         <a:ext uri="{28A0092B-C50C-407E-A947-70E740481C1C}">
                           <a14:useLocalDpi xmlns:a14="http://schemas.microsoft.com/office/drawing/2010/main" val="0"/>
@@ -4671,7 +4745,7 @@
                     </pic:cNvPicPr>
                   </pic:nvPicPr>
                   <pic:blipFill>
-                    <a:blip r:embed="rId7" cstate="print">
+                    <a:blip r:embed="rId8" cstate="print">
                       <a:extLst>
                         <a:ext uri="{28A0092B-C50C-407E-A947-70E740481C1C}">
                           <a14:useLocalDpi xmlns:a14="http://schemas.microsoft.com/office/drawing/2010/main" val="0"/>
@@ -4725,7 +4799,7 @@
                     <pic:cNvPicPr/>
                   </pic:nvPicPr>
                   <pic:blipFill>
-                    <a:blip r:embed="rId8"/>
+                    <a:blip r:embed="rId9"/>
                     <a:stretch>
                       <a:fillRect/>
                     </a:stretch>
@@ -5194,7 +5268,7 @@
                     </pic:cNvPicPr>
                   </pic:nvPicPr>
                   <pic:blipFill>
-                    <a:blip r:embed="rId5" cstate="print">
+                    <a:blip r:embed="rId6" cstate="print">
                       <a:extLst>
                         <a:ext uri="{28A0092B-C50C-407E-A947-70E740481C1C}">
                           <a14:useLocalDpi xmlns:a14="http://schemas.microsoft.com/office/drawing/2010/main" val="0"/>
@@ -5258,7 +5332,7 @@
                     </pic:cNvPicPr>
                   </pic:nvPicPr>
                   <pic:blipFill>
-                    <a:blip r:embed="rId9" cstate="print">
+                    <a:blip r:embed="rId10" cstate="print">
                       <a:extLst>
                         <a:ext uri="{28A0092B-C50C-407E-A947-70E740481C1C}">
                           <a14:useLocalDpi xmlns:a14="http://schemas.microsoft.com/office/drawing/2010/main" val="0"/>
@@ -5314,7 +5388,7 @@
                     </pic:cNvPicPr>
                   </pic:nvPicPr>
                   <pic:blipFill>
-                    <a:blip r:embed="rId10" cstate="print">
+                    <a:blip r:embed="rId11" cstate="print">
                       <a:extLst>
                         <a:ext uri="{28A0092B-C50C-407E-A947-70E740481C1C}">
                           <a14:useLocalDpi xmlns:a14="http://schemas.microsoft.com/office/drawing/2010/main" val="0"/>
@@ -5599,7 +5673,7 @@
                     </pic:cNvPicPr>
                   </pic:nvPicPr>
                   <pic:blipFill>
-                    <a:blip r:embed="rId11" cstate="print">
+                    <a:blip r:embed="rId12" cstate="print">
                       <a:extLst>
                         <a:ext uri="{28A0092B-C50C-407E-A947-70E740481C1C}">
                           <a14:useLocalDpi xmlns:a14="http://schemas.microsoft.com/office/drawing/2010/main" val="0"/>
@@ -5656,7 +5730,7 @@
                     <pic:cNvPicPr preferRelativeResize="0"/>
                   </pic:nvPicPr>
                   <pic:blipFill>
-                    <a:blip r:embed="rId12"/>
+                    <a:blip r:embed="rId13"/>
                     <a:stretch>
                       <a:fillRect/>
                     </a:stretch>
@@ -5847,7 +5921,7 @@
                     </pic:cNvPicPr>
                   </pic:nvPicPr>
                   <pic:blipFill>
-                    <a:blip r:embed="rId5" cstate="print">
+                    <a:blip r:embed="rId6" cstate="print">
                       <a:extLst>
                         <a:ext uri="{28A0092B-C50C-407E-A947-70E740481C1C}">
                           <a14:useLocalDpi xmlns:a14="http://schemas.microsoft.com/office/drawing/2010/main" val="0"/>
@@ -6010,7 +6084,7 @@
                     </pic:cNvPicPr>
                   </pic:nvPicPr>
                   <pic:blipFill>
-                    <a:blip r:embed="rId5" cstate="print">
+                    <a:blip r:embed="rId6" cstate="print">
                       <a:extLst>
                         <a:ext uri="{28A0092B-C50C-407E-A947-70E740481C1C}">
                           <a14:useLocalDpi xmlns:a14="http://schemas.microsoft.com/office/drawing/2010/main" val="0"/>
@@ -6165,7 +6239,7 @@
                     </pic:cNvPicPr>
                   </pic:nvPicPr>
                   <pic:blipFill>
-                    <a:blip r:embed="rId13" cstate="print">
+                    <a:blip r:embed="rId14" cstate="print">
                       <a:extLst>
                         <a:ext uri="{28A0092B-C50C-407E-A947-70E740481C1C}">
                           <a14:useLocalDpi xmlns:a14="http://schemas.microsoft.com/office/drawing/2010/main" val="0"/>
@@ -6219,7 +6293,7 @@
                     <pic:cNvPicPr preferRelativeResize="0"/>
                   </pic:nvPicPr>
                   <pic:blipFill>
-                    <a:blip r:embed="rId14"/>
+                    <a:blip r:embed="rId15"/>
                     <a:stretch>
                       <a:fillRect/>
                     </a:stretch>
@@ -6262,7 +6336,7 @@
                     <pic:cNvPicPr preferRelativeResize="0"/>
                   </pic:nvPicPr>
                   <pic:blipFill>
-                    <a:blip r:embed="rId14"/>
+                    <a:blip r:embed="rId15"/>
                     <a:stretch>
                       <a:fillRect/>
                     </a:stretch>

</xml_diff>